<commit_message>
Correction release note 1.21
</commit_message>
<xml_diff>
--- a/Documentation/Release Notes/swSSO.1.21.docx
+++ b/Documentation/Release Notes/swSSO.1.21.docx
@@ -259,19 +259,22 @@
         <w:t>s</w:t>
       </w:r>
       <w:r>
-        <w:t xml:space="preserve"> est lancé</w:t>
-      </w:r>
-      <w:r>
-        <w:t>s</w:t>
-      </w:r>
-      <w:r>
-        <w:t xml:space="preserve"> en mode application</w:t>
-      </w:r>
-      <w:r>
-        <w:t xml:space="preserve"> dans Chrome.</w:t>
+        <w:t xml:space="preserve"> </w:t>
       </w:r>
       <w:bookmarkStart w:id="0" w:name="_GoBack"/>
       <w:bookmarkEnd w:id="0"/>
+      <w:r>
+        <w:t>lancé</w:t>
+      </w:r>
+      <w:r>
+        <w:t>s</w:t>
+      </w:r>
+      <w:r>
+        <w:t xml:space="preserve"> en mode application</w:t>
+      </w:r>
+      <w:r>
+        <w:t xml:space="preserve"> dans Chrome.</w:t>
+      </w:r>
     </w:p>
     <w:p>
       <w:pPr>
@@ -4676,7 +4679,7 @@
 </file>
 
 <file path=customXml/itemProps1.xml><?xml version="1.0" encoding="utf-8"?>
-<ds:datastoreItem xmlns:ds="http://schemas.openxmlformats.org/officeDocument/2006/customXml" ds:itemID="{46FA8DC7-0D59-4AF3-9A74-D75A9E094692}">
+<ds:datastoreItem xmlns:ds="http://schemas.openxmlformats.org/officeDocument/2006/customXml" ds:itemID="{D2B29BCE-ADAE-41FA-835B-45717D191629}">
   <ds:schemaRefs>
     <ds:schemaRef ds:uri="http://schemas.openxmlformats.org/officeDocument/2006/bibliography"/>
   </ds:schemaRefs>

</xml_diff>